<commit_message>
Mise à jour - Tables
</commit_message>
<xml_diff>
--- a/Cahier des charges.docx
+++ b/Cahier des charges.docx
@@ -1,6 +1,6 @@
 
 <file path=word/document.xml><?xml version="1.0" encoding="utf-8"?>
-<w:document xmlns:wpc="http://schemas.microsoft.com/office/word/2010/wordprocessingCanvas" xmlns:cx="http://schemas.microsoft.com/office/drawing/2014/chartex" xmlns:cx1="http://schemas.microsoft.com/office/drawing/2015/9/8/chartex" xmlns:cx2="http://schemas.microsoft.com/office/drawing/2015/10/21/chartex" xmlns:cx3="http://schemas.microsoft.com/office/drawing/2016/5/9/chartex" xmlns:cx4="http://schemas.microsoft.com/office/drawing/2016/5/10/chartex" xmlns:cx5="http://schemas.microsoft.com/office/drawing/2016/5/11/chartex" xmlns:cx6="http://schemas.microsoft.com/office/drawing/2016/5/12/chartex" xmlns:cx7="http://schemas.microsoft.com/office/drawing/2016/5/13/chartex" xmlns:cx8="http://schemas.microsoft.com/office/drawing/2016/5/14/chartex" xmlns:mc="http://schemas.openxmlformats.org/markup-compatibility/2006" xmlns:aink="http://schemas.microsoft.com/office/drawing/2016/ink" xmlns:am3d="http://schemas.microsoft.com/office/drawing/2017/model3d" xmlns:o="urn:schemas-microsoft-com:office:office" xmlns:r="http://schemas.openxmlformats.org/officeDocument/2006/relationships" xmlns:m="http://schemas.openxmlformats.org/officeDocument/2006/math" xmlns:v="urn:schemas-microsoft-com:vml" xmlns:wp14="http://schemas.microsoft.com/office/word/2010/wordprocessingDrawing" xmlns:wp="http://schemas.openxmlformats.org/drawingml/2006/wordprocessingDrawing" xmlns:w10="urn:schemas-microsoft-com:office:word" xmlns:w="http://schemas.openxmlformats.org/wordprocessingml/2006/main" xmlns:w14="http://schemas.microsoft.com/office/word/2010/wordml" xmlns:w15="http://schemas.microsoft.com/office/word/2012/wordml" xmlns:w16cid="http://schemas.microsoft.com/office/word/2016/wordml/cid" xmlns:w16se="http://schemas.microsoft.com/office/word/2015/wordml/symex" xmlns:wpg="http://schemas.microsoft.com/office/word/2010/wordprocessingGroup" xmlns:wpi="http://schemas.microsoft.com/office/word/2010/wordprocessingInk" xmlns:wne="http://schemas.microsoft.com/office/word/2006/wordml" xmlns:wps="http://schemas.microsoft.com/office/word/2010/wordprocessingShape" mc:Ignorable="w14 w15 w16se w16cid wp14">
+<w:document xmlns:wpc="http://schemas.microsoft.com/office/word/2010/wordprocessingCanvas" xmlns:cx="http://schemas.microsoft.com/office/drawing/2014/chartex" xmlns:cx1="http://schemas.microsoft.com/office/drawing/2015/9/8/chartex" xmlns:mc="http://schemas.openxmlformats.org/markup-compatibility/2006" xmlns:o="urn:schemas-microsoft-com:office:office" xmlns:r="http://schemas.openxmlformats.org/officeDocument/2006/relationships" xmlns:m="http://schemas.openxmlformats.org/officeDocument/2006/math" xmlns:v="urn:schemas-microsoft-com:vml" xmlns:wp14="http://schemas.microsoft.com/office/word/2010/wordprocessingDrawing" xmlns:wp="http://schemas.openxmlformats.org/drawingml/2006/wordprocessingDrawing" xmlns:w10="urn:schemas-microsoft-com:office:word" xmlns:w="http://schemas.openxmlformats.org/wordprocessingml/2006/main" xmlns:w14="http://schemas.microsoft.com/office/word/2010/wordml" xmlns:w15="http://schemas.microsoft.com/office/word/2012/wordml" xmlns:w16se="http://schemas.microsoft.com/office/word/2015/wordml/symex" xmlns:wpg="http://schemas.microsoft.com/office/word/2010/wordprocessingGroup" xmlns:wpi="http://schemas.microsoft.com/office/word/2010/wordprocessingInk" xmlns:wne="http://schemas.microsoft.com/office/word/2006/wordml" xmlns:wps="http://schemas.microsoft.com/office/word/2010/wordprocessingShape" mc:Ignorable="w14 w15 w16se wp14">
   <w:body>
     <w:p>
       <w:pPr>
@@ -106,8 +106,6 @@
         </w:rPr>
         <w:t>Magasin de disques</w:t>
       </w:r>
-      <w:bookmarkStart w:id="0" w:name="_GoBack"/>
-      <w:bookmarkEnd w:id="0"/>
     </w:p>
     <w:p>
       <w:pPr>
@@ -208,7 +206,7 @@
     </w:p>
     <w:p>
       <w:pPr>
-        <w:pStyle w:val="PargrafodaLista"/>
+        <w:pStyle w:val="Paragraphedeliste"/>
         <w:numPr>
           <w:ilvl w:val="0"/>
           <w:numId w:val="1"/>
@@ -228,7 +226,7 @@
     </w:p>
     <w:p>
       <w:pPr>
-        <w:pStyle w:val="PargrafodaLista"/>
+        <w:pStyle w:val="Paragraphedeliste"/>
         <w:numPr>
           <w:ilvl w:val="0"/>
           <w:numId w:val="1"/>
@@ -243,12 +241,12 @@
           <w:sz w:val="28"/>
           <w:szCs w:val="28"/>
         </w:rPr>
-        <w:t xml:space="preserve">Albums </w:t>
-      </w:r>
-    </w:p>
-    <w:p>
-      <w:pPr>
-        <w:pStyle w:val="PargrafodaLista"/>
+        <w:t>Album</w:t>
+      </w:r>
+    </w:p>
+    <w:p>
+      <w:pPr>
+        <w:pStyle w:val="Paragraphedeliste"/>
         <w:numPr>
           <w:ilvl w:val="0"/>
           <w:numId w:val="1"/>
@@ -263,12 +261,12 @@
           <w:sz w:val="28"/>
           <w:szCs w:val="28"/>
         </w:rPr>
-        <w:t>Groupes</w:t>
-      </w:r>
-    </w:p>
-    <w:p>
-      <w:pPr>
-        <w:pStyle w:val="PargrafodaLista"/>
+        <w:t>Groupe</w:t>
+      </w:r>
+    </w:p>
+    <w:p>
+      <w:pPr>
+        <w:pStyle w:val="Paragraphedeliste"/>
         <w:numPr>
           <w:ilvl w:val="0"/>
           <w:numId w:val="1"/>
@@ -283,12 +281,14 @@
           <w:sz w:val="28"/>
           <w:szCs w:val="28"/>
         </w:rPr>
-        <w:t>Artistes</w:t>
-      </w:r>
-    </w:p>
-    <w:p>
-      <w:pPr>
-        <w:pStyle w:val="PargrafodaLista"/>
+        <w:t>Artiste</w:t>
+      </w:r>
+      <w:bookmarkStart w:id="0" w:name="_GoBack"/>
+      <w:bookmarkEnd w:id="0"/>
+    </w:p>
+    <w:p>
+      <w:pPr>
+        <w:pStyle w:val="Paragraphedeliste"/>
         <w:numPr>
           <w:ilvl w:val="0"/>
           <w:numId w:val="1"/>
@@ -308,7 +308,7 @@
     </w:p>
     <w:p>
       <w:pPr>
-        <w:pStyle w:val="PargrafodaLista"/>
+        <w:pStyle w:val="Paragraphedeliste"/>
         <w:numPr>
           <w:ilvl w:val="0"/>
           <w:numId w:val="1"/>
@@ -328,7 +328,7 @@
     </w:p>
     <w:p>
       <w:pPr>
-        <w:pStyle w:val="PargrafodaLista"/>
+        <w:pStyle w:val="Paragraphedeliste"/>
         <w:numPr>
           <w:ilvl w:val="0"/>
           <w:numId w:val="1"/>
@@ -343,8 +343,97 @@
           <w:sz w:val="28"/>
           <w:szCs w:val="28"/>
         </w:rPr>
-        <w:t>Chansons</w:t>
-      </w:r>
+        <w:t>Chanson</w:t>
+      </w:r>
+    </w:p>
+    <w:p>
+      <w:pPr>
+        <w:pStyle w:val="Paragraphedeliste"/>
+        <w:numPr>
+          <w:ilvl w:val="0"/>
+          <w:numId w:val="1"/>
+        </w:numPr>
+        <w:rPr>
+          <w:sz w:val="28"/>
+          <w:szCs w:val="28"/>
+        </w:rPr>
+      </w:pPr>
+      <w:r>
+        <w:rPr>
+          <w:sz w:val="28"/>
+          <w:szCs w:val="28"/>
+        </w:rPr>
+        <w:t>Clients</w:t>
+      </w:r>
+    </w:p>
+    <w:p>
+      <w:pPr>
+        <w:pStyle w:val="Paragraphedeliste"/>
+        <w:numPr>
+          <w:ilvl w:val="0"/>
+          <w:numId w:val="1"/>
+        </w:numPr>
+        <w:rPr>
+          <w:sz w:val="28"/>
+          <w:szCs w:val="28"/>
+        </w:rPr>
+      </w:pPr>
+      <w:r>
+        <w:rPr>
+          <w:sz w:val="28"/>
+          <w:szCs w:val="28"/>
+        </w:rPr>
+        <w:t>Langue</w:t>
+      </w:r>
+    </w:p>
+    <w:p>
+      <w:pPr>
+        <w:pStyle w:val="Paragraphedeliste"/>
+        <w:numPr>
+          <w:ilvl w:val="0"/>
+          <w:numId w:val="1"/>
+        </w:numPr>
+        <w:rPr>
+          <w:sz w:val="28"/>
+          <w:szCs w:val="28"/>
+        </w:rPr>
+      </w:pPr>
+      <w:r>
+        <w:rPr>
+          <w:sz w:val="28"/>
+          <w:szCs w:val="28"/>
+        </w:rPr>
+        <w:t>Promotion</w:t>
+      </w:r>
+    </w:p>
+    <w:p>
+      <w:pPr>
+        <w:pStyle w:val="Paragraphedeliste"/>
+        <w:numPr>
+          <w:ilvl w:val="0"/>
+          <w:numId w:val="1"/>
+        </w:numPr>
+        <w:rPr>
+          <w:sz w:val="28"/>
+          <w:szCs w:val="28"/>
+        </w:rPr>
+      </w:pPr>
+      <w:r>
+        <w:rPr>
+          <w:sz w:val="28"/>
+          <w:szCs w:val="28"/>
+        </w:rPr>
+        <w:t xml:space="preserve">Coffret </w:t>
+      </w:r>
+    </w:p>
+    <w:p>
+      <w:pPr>
+        <w:pStyle w:val="Paragraphedeliste"/>
+        <w:rPr>
+          <w:sz w:val="28"/>
+          <w:szCs w:val="28"/>
+        </w:rPr>
+      </w:pPr>
     </w:p>
     <w:p>
       <w:pPr>
@@ -419,7 +508,7 @@
 </file>
 
 <file path=word/endnotes.xml><?xml version="1.0" encoding="utf-8"?>
-<w:endnotes xmlns:wpc="http://schemas.microsoft.com/office/word/2010/wordprocessingCanvas" xmlns:cx="http://schemas.microsoft.com/office/drawing/2014/chartex" xmlns:cx1="http://schemas.microsoft.com/office/drawing/2015/9/8/chartex" xmlns:cx2="http://schemas.microsoft.com/office/drawing/2015/10/21/chartex" xmlns:cx3="http://schemas.microsoft.com/office/drawing/2016/5/9/chartex" xmlns:cx4="http://schemas.microsoft.com/office/drawing/2016/5/10/chartex" xmlns:cx5="http://schemas.microsoft.com/office/drawing/2016/5/11/chartex" xmlns:cx6="http://schemas.microsoft.com/office/drawing/2016/5/12/chartex" xmlns:cx7="http://schemas.microsoft.com/office/drawing/2016/5/13/chartex" xmlns:cx8="http://schemas.microsoft.com/office/drawing/2016/5/14/chartex" xmlns:mc="http://schemas.openxmlformats.org/markup-compatibility/2006" xmlns:aink="http://schemas.microsoft.com/office/drawing/2016/ink" xmlns:am3d="http://schemas.microsoft.com/office/drawing/2017/model3d" xmlns:o="urn:schemas-microsoft-com:office:office" xmlns:r="http://schemas.openxmlformats.org/officeDocument/2006/relationships" xmlns:m="http://schemas.openxmlformats.org/officeDocument/2006/math" xmlns:v="urn:schemas-microsoft-com:vml" xmlns:wp14="http://schemas.microsoft.com/office/word/2010/wordprocessingDrawing" xmlns:wp="http://schemas.openxmlformats.org/drawingml/2006/wordprocessingDrawing" xmlns:w10="urn:schemas-microsoft-com:office:word" xmlns:w="http://schemas.openxmlformats.org/wordprocessingml/2006/main" xmlns:w14="http://schemas.microsoft.com/office/word/2010/wordml" xmlns:w15="http://schemas.microsoft.com/office/word/2012/wordml" xmlns:w16cid="http://schemas.microsoft.com/office/word/2016/wordml/cid" xmlns:w16se="http://schemas.microsoft.com/office/word/2015/wordml/symex" xmlns:wpg="http://schemas.microsoft.com/office/word/2010/wordprocessingGroup" xmlns:wpi="http://schemas.microsoft.com/office/word/2010/wordprocessingInk" xmlns:wne="http://schemas.microsoft.com/office/word/2006/wordml" xmlns:wps="http://schemas.microsoft.com/office/word/2010/wordprocessingShape" mc:Ignorable="w14 w15 w16se w16cid wp14">
+<w:endnotes xmlns:wpc="http://schemas.microsoft.com/office/word/2010/wordprocessingCanvas" xmlns:cx="http://schemas.microsoft.com/office/drawing/2014/chartex" xmlns:cx1="http://schemas.microsoft.com/office/drawing/2015/9/8/chartex" xmlns:mc="http://schemas.openxmlformats.org/markup-compatibility/2006" xmlns:o="urn:schemas-microsoft-com:office:office" xmlns:r="http://schemas.openxmlformats.org/officeDocument/2006/relationships" xmlns:m="http://schemas.openxmlformats.org/officeDocument/2006/math" xmlns:v="urn:schemas-microsoft-com:vml" xmlns:wp14="http://schemas.microsoft.com/office/word/2010/wordprocessingDrawing" xmlns:wp="http://schemas.openxmlformats.org/drawingml/2006/wordprocessingDrawing" xmlns:w10="urn:schemas-microsoft-com:office:word" xmlns:w="http://schemas.openxmlformats.org/wordprocessingml/2006/main" xmlns:w14="http://schemas.microsoft.com/office/word/2010/wordml" xmlns:w15="http://schemas.microsoft.com/office/word/2012/wordml" xmlns:w16se="http://schemas.microsoft.com/office/word/2015/wordml/symex" xmlns:wpg="http://schemas.microsoft.com/office/word/2010/wordprocessingGroup" xmlns:wpi="http://schemas.microsoft.com/office/word/2010/wordprocessingInk" xmlns:wne="http://schemas.microsoft.com/office/word/2006/wordml" xmlns:wps="http://schemas.microsoft.com/office/word/2010/wordprocessingShape" mc:Ignorable="w14 w15 w16se wp14">
   <w:endnote w:type="separator" w:id="-1">
     <w:p>
       <w:pPr>
@@ -444,10 +533,10 @@
 </file>
 
 <file path=word/footer1.xml><?xml version="1.0" encoding="utf-8"?>
-<w:ftr xmlns:wpc="http://schemas.microsoft.com/office/word/2010/wordprocessingCanvas" xmlns:cx="http://schemas.microsoft.com/office/drawing/2014/chartex" xmlns:cx1="http://schemas.microsoft.com/office/drawing/2015/9/8/chartex" xmlns:cx2="http://schemas.microsoft.com/office/drawing/2015/10/21/chartex" xmlns:cx3="http://schemas.microsoft.com/office/drawing/2016/5/9/chartex" xmlns:cx4="http://schemas.microsoft.com/office/drawing/2016/5/10/chartex" xmlns:cx5="http://schemas.microsoft.com/office/drawing/2016/5/11/chartex" xmlns:cx6="http://schemas.microsoft.com/office/drawing/2016/5/12/chartex" xmlns:cx7="http://schemas.microsoft.com/office/drawing/2016/5/13/chartex" xmlns:cx8="http://schemas.microsoft.com/office/drawing/2016/5/14/chartex" xmlns:mc="http://schemas.openxmlformats.org/markup-compatibility/2006" xmlns:aink="http://schemas.microsoft.com/office/drawing/2016/ink" xmlns:am3d="http://schemas.microsoft.com/office/drawing/2017/model3d" xmlns:o="urn:schemas-microsoft-com:office:office" xmlns:r="http://schemas.openxmlformats.org/officeDocument/2006/relationships" xmlns:m="http://schemas.openxmlformats.org/officeDocument/2006/math" xmlns:v="urn:schemas-microsoft-com:vml" xmlns:wp14="http://schemas.microsoft.com/office/word/2010/wordprocessingDrawing" xmlns:wp="http://schemas.openxmlformats.org/drawingml/2006/wordprocessingDrawing" xmlns:w10="urn:schemas-microsoft-com:office:word" xmlns:w="http://schemas.openxmlformats.org/wordprocessingml/2006/main" xmlns:w14="http://schemas.microsoft.com/office/word/2010/wordml" xmlns:w15="http://schemas.microsoft.com/office/word/2012/wordml" xmlns:w16cid="http://schemas.microsoft.com/office/word/2016/wordml/cid" xmlns:w16se="http://schemas.microsoft.com/office/word/2015/wordml/symex" xmlns:wpg="http://schemas.microsoft.com/office/word/2010/wordprocessingGroup" xmlns:wpi="http://schemas.microsoft.com/office/word/2010/wordprocessingInk" xmlns:wne="http://schemas.microsoft.com/office/word/2006/wordml" xmlns:wps="http://schemas.microsoft.com/office/word/2010/wordprocessingShape" mc:Ignorable="w14 w15 w16se w16cid wp14">
+<w:ftr xmlns:wpc="http://schemas.microsoft.com/office/word/2010/wordprocessingCanvas" xmlns:cx="http://schemas.microsoft.com/office/drawing/2014/chartex" xmlns:cx1="http://schemas.microsoft.com/office/drawing/2015/9/8/chartex" xmlns:mc="http://schemas.openxmlformats.org/markup-compatibility/2006" xmlns:o="urn:schemas-microsoft-com:office:office" xmlns:r="http://schemas.openxmlformats.org/officeDocument/2006/relationships" xmlns:m="http://schemas.openxmlformats.org/officeDocument/2006/math" xmlns:v="urn:schemas-microsoft-com:vml" xmlns:wp14="http://schemas.microsoft.com/office/word/2010/wordprocessingDrawing" xmlns:wp="http://schemas.openxmlformats.org/drawingml/2006/wordprocessingDrawing" xmlns:w10="urn:schemas-microsoft-com:office:word" xmlns:w="http://schemas.openxmlformats.org/wordprocessingml/2006/main" xmlns:w14="http://schemas.microsoft.com/office/word/2010/wordml" xmlns:w15="http://schemas.microsoft.com/office/word/2012/wordml" xmlns:w16se="http://schemas.microsoft.com/office/word/2015/wordml/symex" xmlns:wpg="http://schemas.microsoft.com/office/word/2010/wordprocessingGroup" xmlns:wpi="http://schemas.microsoft.com/office/word/2010/wordprocessingInk" xmlns:wne="http://schemas.microsoft.com/office/word/2006/wordml" xmlns:wps="http://schemas.microsoft.com/office/word/2010/wordprocessingShape" mc:Ignorable="w14 w15 w16se wp14">
   <w:p>
     <w:pPr>
-      <w:pStyle w:val="Rodap"/>
+      <w:pStyle w:val="Pieddepage"/>
       <w:rPr>
         <w:lang w:val="pt-PT"/>
       </w:rPr>
@@ -469,7 +558,7 @@
 </file>
 
 <file path=word/footnotes.xml><?xml version="1.0" encoding="utf-8"?>
-<w:footnotes xmlns:wpc="http://schemas.microsoft.com/office/word/2010/wordprocessingCanvas" xmlns:cx="http://schemas.microsoft.com/office/drawing/2014/chartex" xmlns:cx1="http://schemas.microsoft.com/office/drawing/2015/9/8/chartex" xmlns:cx2="http://schemas.microsoft.com/office/drawing/2015/10/21/chartex" xmlns:cx3="http://schemas.microsoft.com/office/drawing/2016/5/9/chartex" xmlns:cx4="http://schemas.microsoft.com/office/drawing/2016/5/10/chartex" xmlns:cx5="http://schemas.microsoft.com/office/drawing/2016/5/11/chartex" xmlns:cx6="http://schemas.microsoft.com/office/drawing/2016/5/12/chartex" xmlns:cx7="http://schemas.microsoft.com/office/drawing/2016/5/13/chartex" xmlns:cx8="http://schemas.microsoft.com/office/drawing/2016/5/14/chartex" xmlns:mc="http://schemas.openxmlformats.org/markup-compatibility/2006" xmlns:aink="http://schemas.microsoft.com/office/drawing/2016/ink" xmlns:am3d="http://schemas.microsoft.com/office/drawing/2017/model3d" xmlns:o="urn:schemas-microsoft-com:office:office" xmlns:r="http://schemas.openxmlformats.org/officeDocument/2006/relationships" xmlns:m="http://schemas.openxmlformats.org/officeDocument/2006/math" xmlns:v="urn:schemas-microsoft-com:vml" xmlns:wp14="http://schemas.microsoft.com/office/word/2010/wordprocessingDrawing" xmlns:wp="http://schemas.openxmlformats.org/drawingml/2006/wordprocessingDrawing" xmlns:w10="urn:schemas-microsoft-com:office:word" xmlns:w="http://schemas.openxmlformats.org/wordprocessingml/2006/main" xmlns:w14="http://schemas.microsoft.com/office/word/2010/wordml" xmlns:w15="http://schemas.microsoft.com/office/word/2012/wordml" xmlns:w16cid="http://schemas.microsoft.com/office/word/2016/wordml/cid" xmlns:w16se="http://schemas.microsoft.com/office/word/2015/wordml/symex" xmlns:wpg="http://schemas.microsoft.com/office/word/2010/wordprocessingGroup" xmlns:wpi="http://schemas.microsoft.com/office/word/2010/wordprocessingInk" xmlns:wne="http://schemas.microsoft.com/office/word/2006/wordml" xmlns:wps="http://schemas.microsoft.com/office/word/2010/wordprocessingShape" mc:Ignorable="w14 w15 w16se w16cid wp14">
+<w:footnotes xmlns:wpc="http://schemas.microsoft.com/office/word/2010/wordprocessingCanvas" xmlns:cx="http://schemas.microsoft.com/office/drawing/2014/chartex" xmlns:cx1="http://schemas.microsoft.com/office/drawing/2015/9/8/chartex" xmlns:mc="http://schemas.openxmlformats.org/markup-compatibility/2006" xmlns:o="urn:schemas-microsoft-com:office:office" xmlns:r="http://schemas.openxmlformats.org/officeDocument/2006/relationships" xmlns:m="http://schemas.openxmlformats.org/officeDocument/2006/math" xmlns:v="urn:schemas-microsoft-com:vml" xmlns:wp14="http://schemas.microsoft.com/office/word/2010/wordprocessingDrawing" xmlns:wp="http://schemas.openxmlformats.org/drawingml/2006/wordprocessingDrawing" xmlns:w10="urn:schemas-microsoft-com:office:word" xmlns:w="http://schemas.openxmlformats.org/wordprocessingml/2006/main" xmlns:w14="http://schemas.microsoft.com/office/word/2010/wordml" xmlns:w15="http://schemas.microsoft.com/office/word/2012/wordml" xmlns:w16se="http://schemas.microsoft.com/office/word/2015/wordml/symex" xmlns:wpg="http://schemas.microsoft.com/office/word/2010/wordprocessingGroup" xmlns:wpi="http://schemas.microsoft.com/office/word/2010/wordprocessingInk" xmlns:wne="http://schemas.microsoft.com/office/word/2006/wordml" xmlns:wps="http://schemas.microsoft.com/office/word/2010/wordprocessingShape" mc:Ignorable="w14 w15 w16se wp14">
   <w:footnote w:type="separator" w:id="-1">
     <w:p>
       <w:pPr>
@@ -494,10 +583,10 @@
 </file>
 
 <file path=word/header1.xml><?xml version="1.0" encoding="utf-8"?>
-<w:hdr xmlns:wpc="http://schemas.microsoft.com/office/word/2010/wordprocessingCanvas" xmlns:cx="http://schemas.microsoft.com/office/drawing/2014/chartex" xmlns:cx1="http://schemas.microsoft.com/office/drawing/2015/9/8/chartex" xmlns:cx2="http://schemas.microsoft.com/office/drawing/2015/10/21/chartex" xmlns:cx3="http://schemas.microsoft.com/office/drawing/2016/5/9/chartex" xmlns:cx4="http://schemas.microsoft.com/office/drawing/2016/5/10/chartex" xmlns:cx5="http://schemas.microsoft.com/office/drawing/2016/5/11/chartex" xmlns:cx6="http://schemas.microsoft.com/office/drawing/2016/5/12/chartex" xmlns:cx7="http://schemas.microsoft.com/office/drawing/2016/5/13/chartex" xmlns:cx8="http://schemas.microsoft.com/office/drawing/2016/5/14/chartex" xmlns:mc="http://schemas.openxmlformats.org/markup-compatibility/2006" xmlns:aink="http://schemas.microsoft.com/office/drawing/2016/ink" xmlns:am3d="http://schemas.microsoft.com/office/drawing/2017/model3d" xmlns:o="urn:schemas-microsoft-com:office:office" xmlns:r="http://schemas.openxmlformats.org/officeDocument/2006/relationships" xmlns:m="http://schemas.openxmlformats.org/officeDocument/2006/math" xmlns:v="urn:schemas-microsoft-com:vml" xmlns:wp14="http://schemas.microsoft.com/office/word/2010/wordprocessingDrawing" xmlns:wp="http://schemas.openxmlformats.org/drawingml/2006/wordprocessingDrawing" xmlns:w10="urn:schemas-microsoft-com:office:word" xmlns:w="http://schemas.openxmlformats.org/wordprocessingml/2006/main" xmlns:w14="http://schemas.microsoft.com/office/word/2010/wordml" xmlns:w15="http://schemas.microsoft.com/office/word/2012/wordml" xmlns:w16cid="http://schemas.microsoft.com/office/word/2016/wordml/cid" xmlns:w16se="http://schemas.microsoft.com/office/word/2015/wordml/symex" xmlns:wpg="http://schemas.microsoft.com/office/word/2010/wordprocessingGroup" xmlns:wpi="http://schemas.microsoft.com/office/word/2010/wordprocessingInk" xmlns:wne="http://schemas.microsoft.com/office/word/2006/wordml" xmlns:wps="http://schemas.microsoft.com/office/word/2010/wordprocessingShape" mc:Ignorable="w14 w15 w16se w16cid wp14">
+<w:hdr xmlns:wpc="http://schemas.microsoft.com/office/word/2010/wordprocessingCanvas" xmlns:cx="http://schemas.microsoft.com/office/drawing/2014/chartex" xmlns:cx1="http://schemas.microsoft.com/office/drawing/2015/9/8/chartex" xmlns:mc="http://schemas.openxmlformats.org/markup-compatibility/2006" xmlns:o="urn:schemas-microsoft-com:office:office" xmlns:r="http://schemas.openxmlformats.org/officeDocument/2006/relationships" xmlns:m="http://schemas.openxmlformats.org/officeDocument/2006/math" xmlns:v="urn:schemas-microsoft-com:vml" xmlns:wp14="http://schemas.microsoft.com/office/word/2010/wordprocessingDrawing" xmlns:wp="http://schemas.openxmlformats.org/drawingml/2006/wordprocessingDrawing" xmlns:w10="urn:schemas-microsoft-com:office:word" xmlns:w="http://schemas.openxmlformats.org/wordprocessingml/2006/main" xmlns:w14="http://schemas.microsoft.com/office/word/2010/wordml" xmlns:w15="http://schemas.microsoft.com/office/word/2012/wordml" xmlns:w16se="http://schemas.microsoft.com/office/word/2015/wordml/symex" xmlns:wpg="http://schemas.microsoft.com/office/word/2010/wordprocessingGroup" xmlns:wpi="http://schemas.microsoft.com/office/word/2010/wordprocessingInk" xmlns:wne="http://schemas.microsoft.com/office/word/2006/wordml" xmlns:wps="http://schemas.microsoft.com/office/word/2010/wordprocessingShape" mc:Ignorable="w14 w15 w16se wp14">
   <w:p>
     <w:pPr>
-      <w:pStyle w:val="Cabealho"/>
+      <w:pStyle w:val="En-tte"/>
       <w:rPr>
         <w:lang w:val="pt-PT"/>
       </w:rPr>
@@ -509,21 +598,7 @@
       <w:rPr>
         <w:lang w:val="pt-PT"/>
       </w:rPr>
-      <w:t xml:space="preserve">MA-08 </w:t>
-    </w:r>
-    <w:proofErr w:type="spellStart"/>
-    <w:r>
-      <w:rPr>
-        <w:lang w:val="pt-PT"/>
-      </w:rPr>
-      <w:t>Magasin</w:t>
-    </w:r>
-    <w:proofErr w:type="spellEnd"/>
-    <w:r>
-      <w:rPr>
-        <w:lang w:val="pt-PT"/>
-      </w:rPr>
-      <w:t xml:space="preserve"> de Disque</w:t>
+      <w:t>MA-08 Magasin de Disque</w:t>
     </w:r>
     <w:r>
       <w:ptab w:relativeTo="margin" w:alignment="right" w:leader="none"/>
@@ -533,7 +608,7 @@
 </file>
 
 <file path=word/numbering.xml><?xml version="1.0" encoding="utf-8"?>
-<w:numbering xmlns:wpc="http://schemas.microsoft.com/office/word/2010/wordprocessingCanvas" xmlns:cx="http://schemas.microsoft.com/office/drawing/2014/chartex" xmlns:cx1="http://schemas.microsoft.com/office/drawing/2015/9/8/chartex" xmlns:cx2="http://schemas.microsoft.com/office/drawing/2015/10/21/chartex" xmlns:cx3="http://schemas.microsoft.com/office/drawing/2016/5/9/chartex" xmlns:cx4="http://schemas.microsoft.com/office/drawing/2016/5/10/chartex" xmlns:cx5="http://schemas.microsoft.com/office/drawing/2016/5/11/chartex" xmlns:cx6="http://schemas.microsoft.com/office/drawing/2016/5/12/chartex" xmlns:cx7="http://schemas.microsoft.com/office/drawing/2016/5/13/chartex" xmlns:cx8="http://schemas.microsoft.com/office/drawing/2016/5/14/chartex" xmlns:mc="http://schemas.openxmlformats.org/markup-compatibility/2006" xmlns:aink="http://schemas.microsoft.com/office/drawing/2016/ink" xmlns:am3d="http://schemas.microsoft.com/office/drawing/2017/model3d" xmlns:o="urn:schemas-microsoft-com:office:office" xmlns:r="http://schemas.openxmlformats.org/officeDocument/2006/relationships" xmlns:m="http://schemas.openxmlformats.org/officeDocument/2006/math" xmlns:v="urn:schemas-microsoft-com:vml" xmlns:wp14="http://schemas.microsoft.com/office/word/2010/wordprocessingDrawing" xmlns:wp="http://schemas.openxmlformats.org/drawingml/2006/wordprocessingDrawing" xmlns:w10="urn:schemas-microsoft-com:office:word" xmlns:w="http://schemas.openxmlformats.org/wordprocessingml/2006/main" xmlns:w14="http://schemas.microsoft.com/office/word/2010/wordml" xmlns:w15="http://schemas.microsoft.com/office/word/2012/wordml" xmlns:w16cid="http://schemas.microsoft.com/office/word/2016/wordml/cid" xmlns:w16se="http://schemas.microsoft.com/office/word/2015/wordml/symex" xmlns:wpg="http://schemas.microsoft.com/office/word/2010/wordprocessingGroup" xmlns:wpi="http://schemas.microsoft.com/office/word/2010/wordprocessingInk" xmlns:wne="http://schemas.microsoft.com/office/word/2006/wordml" xmlns:wps="http://schemas.microsoft.com/office/word/2010/wordprocessingShape" mc:Ignorable="w14 w15 w16se w16cid wp14">
+<w:numbering xmlns:wpc="http://schemas.microsoft.com/office/word/2010/wordprocessingCanvas" xmlns:cx="http://schemas.microsoft.com/office/drawing/2014/chartex" xmlns:cx1="http://schemas.microsoft.com/office/drawing/2015/9/8/chartex" xmlns:mc="http://schemas.openxmlformats.org/markup-compatibility/2006" xmlns:o="urn:schemas-microsoft-com:office:office" xmlns:r="http://schemas.openxmlformats.org/officeDocument/2006/relationships" xmlns:m="http://schemas.openxmlformats.org/officeDocument/2006/math" xmlns:v="urn:schemas-microsoft-com:vml" xmlns:wp14="http://schemas.microsoft.com/office/word/2010/wordprocessingDrawing" xmlns:wp="http://schemas.openxmlformats.org/drawingml/2006/wordprocessingDrawing" xmlns:w10="urn:schemas-microsoft-com:office:word" xmlns:w="http://schemas.openxmlformats.org/wordprocessingml/2006/main" xmlns:w14="http://schemas.microsoft.com/office/word/2010/wordml" xmlns:w15="http://schemas.microsoft.com/office/word/2012/wordml" xmlns:w16se="http://schemas.microsoft.com/office/word/2015/wordml/symex" xmlns:wpg="http://schemas.microsoft.com/office/word/2010/wordprocessingGroup" xmlns:wpi="http://schemas.microsoft.com/office/word/2010/wordprocessingInk" xmlns:wne="http://schemas.microsoft.com/office/word/2006/wordml" xmlns:wps="http://schemas.microsoft.com/office/word/2010/wordprocessingShape" mc:Ignorable="w14 w15 w16se wp14">
   <w:abstractNum w:abstractNumId="0" w15:restartNumberingAfterBreak="0">
     <w:nsid w:val="37AC7C7C"/>
     <w:multiLevelType w:val="hybridMultilevel"/>
@@ -654,7 +729,7 @@
 </file>
 
 <file path=word/styles.xml><?xml version="1.0" encoding="utf-8"?>
-<w:styles xmlns:mc="http://schemas.openxmlformats.org/markup-compatibility/2006" xmlns:r="http://schemas.openxmlformats.org/officeDocument/2006/relationships" xmlns:w="http://schemas.openxmlformats.org/wordprocessingml/2006/main" xmlns:w14="http://schemas.microsoft.com/office/word/2010/wordml" xmlns:w15="http://schemas.microsoft.com/office/word/2012/wordml" xmlns:w16cid="http://schemas.microsoft.com/office/word/2016/wordml/cid" xmlns:w16se="http://schemas.microsoft.com/office/word/2015/wordml/symex" mc:Ignorable="w14 w15 w16se w16cid">
+<w:styles xmlns:mc="http://schemas.openxmlformats.org/markup-compatibility/2006" xmlns:r="http://schemas.openxmlformats.org/officeDocument/2006/relationships" xmlns:w="http://schemas.openxmlformats.org/wordprocessingml/2006/main" xmlns:w14="http://schemas.microsoft.com/office/word/2010/wordml" xmlns:w15="http://schemas.microsoft.com/office/word/2012/wordml" xmlns:w16se="http://schemas.microsoft.com/office/word/2015/wordml/symex" mc:Ignorable="w14 w15 w16se">
   <w:docDefaults>
     <w:rPrDefault>
       <w:rPr>
@@ -670,7 +745,7 @@
       </w:pPr>
     </w:pPrDefault>
   </w:docDefaults>
-  <w:latentStyles w:defLockedState="0" w:defUIPriority="99" w:defSemiHidden="0" w:defUnhideWhenUsed="0" w:defQFormat="0" w:count="376">
+  <w:latentStyles w:defLockedState="0" w:defUIPriority="99" w:defSemiHidden="0" w:defUnhideWhenUsed="0" w:defQFormat="0" w:count="371">
     <w:lsdException w:name="Normal" w:uiPriority="0" w:qFormat="1"/>
     <w:lsdException w:name="heading 1" w:uiPriority="9" w:qFormat="1"/>
     <w:lsdException w:name="heading 2" w:semiHidden="1" w:uiPriority="9" w:unhideWhenUsed="1" w:qFormat="1"/>
@@ -776,6 +851,7 @@
     <w:lsdException w:name="HTML Sample" w:semiHidden="1" w:unhideWhenUsed="1"/>
     <w:lsdException w:name="HTML Typewriter" w:semiHidden="1" w:unhideWhenUsed="1"/>
     <w:lsdException w:name="HTML Variable" w:semiHidden="1" w:unhideWhenUsed="1"/>
+    <w:lsdException w:name="Normal Table" w:semiHidden="1" w:unhideWhenUsed="1"/>
     <w:lsdException w:name="annotation subject" w:semiHidden="1" w:unhideWhenUsed="1"/>
     <w:lsdException w:name="No List" w:semiHidden="1" w:unhideWhenUsed="1"/>
     <w:lsdException w:name="Outline List 1" w:semiHidden="1" w:unhideWhenUsed="1"/>
@@ -822,8 +898,10 @@
     <w:lsdException w:name="Table Subtle 2" w:semiHidden="1" w:unhideWhenUsed="1"/>
     <w:lsdException w:name="Table Web 1" w:semiHidden="1" w:unhideWhenUsed="1"/>
     <w:lsdException w:name="Table Web 2" w:semiHidden="1" w:unhideWhenUsed="1"/>
+    <w:lsdException w:name="Table Web 3" w:semiHidden="1" w:unhideWhenUsed="1"/>
     <w:lsdException w:name="Balloon Text" w:semiHidden="1" w:unhideWhenUsed="1"/>
     <w:lsdException w:name="Table Grid" w:uiPriority="39"/>
+    <w:lsdException w:name="Table Theme" w:semiHidden="1" w:unhideWhenUsed="1"/>
     <w:lsdException w:name="Placeholder Text" w:semiHidden="1"/>
     <w:lsdException w:name="No Spacing" w:uiPriority="1" w:qFormat="1"/>
     <w:lsdException w:name="Light Shading" w:uiPriority="60"/>
@@ -1039,23 +1117,18 @@
     <w:lsdException w:name="List Table 5 Dark Accent 6" w:uiPriority="50"/>
     <w:lsdException w:name="List Table 6 Colorful Accent 6" w:uiPriority="51"/>
     <w:lsdException w:name="List Table 7 Colorful Accent 6" w:uiPriority="52"/>
-    <w:lsdException w:name="Mention" w:semiHidden="1" w:unhideWhenUsed="1"/>
-    <w:lsdException w:name="Smart Hyperlink" w:semiHidden="1" w:unhideWhenUsed="1"/>
-    <w:lsdException w:name="Hashtag" w:semiHidden="1" w:unhideWhenUsed="1"/>
-    <w:lsdException w:name="Unresolved Mention" w:semiHidden="1" w:unhideWhenUsed="1"/>
-    <w:lsdException w:name="Smart Link" w:semiHidden="1" w:unhideWhenUsed="1"/>
   </w:latentStyles>
   <w:style w:type="paragraph" w:default="1" w:styleId="Normal">
     <w:name w:val="Normal"/>
     <w:qFormat/>
   </w:style>
-  <w:style w:type="character" w:default="1" w:styleId="Tipodeletrapredefinidodopargrafo">
+  <w:style w:type="character" w:default="1" w:styleId="Policepardfaut">
     <w:name w:val="Default Paragraph Font"/>
     <w:uiPriority w:val="1"/>
     <w:semiHidden/>
     <w:unhideWhenUsed/>
   </w:style>
-  <w:style w:type="table" w:default="1" w:styleId="Tabelanormal">
+  <w:style w:type="table" w:default="1" w:styleId="TableauNormal">
     <w:name w:val="Normal Table"/>
     <w:uiPriority w:val="99"/>
     <w:semiHidden/>
@@ -1070,16 +1143,16 @@
       </w:tblCellMar>
     </w:tblPr>
   </w:style>
-  <w:style w:type="numbering" w:default="1" w:styleId="Semlista">
+  <w:style w:type="numbering" w:default="1" w:styleId="Aucuneliste">
     <w:name w:val="No List"/>
     <w:uiPriority w:val="99"/>
     <w:semiHidden/>
     <w:unhideWhenUsed/>
   </w:style>
-  <w:style w:type="paragraph" w:styleId="Cabealho">
+  <w:style w:type="paragraph" w:styleId="En-tte">
     <w:name w:val="header"/>
     <w:basedOn w:val="Normal"/>
-    <w:link w:val="CabealhoCarter"/>
+    <w:link w:val="En-tteCar"/>
     <w:uiPriority w:val="99"/>
     <w:unhideWhenUsed/>
     <w:rsid w:val="006A48C1"/>
@@ -1091,17 +1164,17 @@
       <w:spacing w:after="0" w:line="240" w:lineRule="auto"/>
     </w:pPr>
   </w:style>
-  <w:style w:type="character" w:customStyle="1" w:styleId="CabealhoCarter">
-    <w:name w:val="Cabeçalho Caráter"/>
-    <w:basedOn w:val="Tipodeletrapredefinidodopargrafo"/>
-    <w:link w:val="Cabealho"/>
+  <w:style w:type="character" w:customStyle="1" w:styleId="En-tteCar">
+    <w:name w:val="En-tête Car"/>
+    <w:basedOn w:val="Policepardfaut"/>
+    <w:link w:val="En-tte"/>
     <w:uiPriority w:val="99"/>
     <w:rsid w:val="006A48C1"/>
   </w:style>
-  <w:style w:type="paragraph" w:styleId="Rodap">
+  <w:style w:type="paragraph" w:styleId="Pieddepage">
     <w:name w:val="footer"/>
     <w:basedOn w:val="Normal"/>
-    <w:link w:val="RodapCarter"/>
+    <w:link w:val="PieddepageCar"/>
     <w:uiPriority w:val="99"/>
     <w:unhideWhenUsed/>
     <w:rsid w:val="006A48C1"/>
@@ -1113,14 +1186,14 @@
       <w:spacing w:after="0" w:line="240" w:lineRule="auto"/>
     </w:pPr>
   </w:style>
-  <w:style w:type="character" w:customStyle="1" w:styleId="RodapCarter">
-    <w:name w:val="Rodapé Caráter"/>
-    <w:basedOn w:val="Tipodeletrapredefinidodopargrafo"/>
-    <w:link w:val="Rodap"/>
+  <w:style w:type="character" w:customStyle="1" w:styleId="PieddepageCar">
+    <w:name w:val="Pied de page Car"/>
+    <w:basedOn w:val="Policepardfaut"/>
+    <w:link w:val="Pieddepage"/>
     <w:uiPriority w:val="99"/>
     <w:rsid w:val="006A48C1"/>
   </w:style>
-  <w:style w:type="paragraph" w:styleId="PargrafodaLista">
+  <w:style w:type="paragraph" w:styleId="Paragraphedeliste">
     <w:name w:val="List Paragraph"/>
     <w:basedOn w:val="Normal"/>
     <w:uiPriority w:val="34"/>
@@ -1434,7 +1507,7 @@
 </file>
 
 <file path=customXml/itemProps1.xml><?xml version="1.0" encoding="utf-8"?>
-<ds:datastoreItem xmlns:ds="http://schemas.openxmlformats.org/officeDocument/2006/customXml" ds:itemID="{BA1C38D0-5AA0-4C73-B275-02B29686E002}">
+<ds:datastoreItem xmlns:ds="http://schemas.openxmlformats.org/officeDocument/2006/customXml" ds:itemID="{7F4ADA0A-2E82-4C70-8A41-69866CD1CC2D}">
   <ds:schemaRefs>
     <ds:schemaRef ds:uri="http://schemas.openxmlformats.org/officeDocument/2006/bibliography"/>
   </ds:schemaRefs>

</xml_diff>